<commit_message>
add justification resource to analysis result
add justification resource to analysis result
</commit_message>
<xml_diff>
--- a/AIND-Planning/heuristic_analysis.docx
+++ b/AIND-Planning/heuristic_analysis.docx
@@ -180,8 +180,6 @@
       <w:r>
         <w:t>Uniform Cost Search (UCS)</w:t>
       </w:r>
-      <w:bookmarkStart w:id="0" w:name="_GoBack"/>
-      <w:bookmarkEnd w:id="0"/>
     </w:p>
     <w:p>
       <w:pPr>
@@ -194,10 +192,7 @@
         <w:t xml:space="preserve">uninformed </w:t>
       </w:r>
       <w:r>
-        <w:t>non-heuristic</w:t>
-      </w:r>
-      <w:r>
-        <w:t xml:space="preserve"> Search</w:t>
+        <w:t>non-heuristic Search</w:t>
       </w:r>
     </w:p>
     <w:tbl>
@@ -1117,42 +1112,34 @@
         <w:t xml:space="preserve"> from low to high:</w:t>
       </w:r>
       <w:r>
+        <w:t xml:space="preserve"> 1) DFS 2) BFS 3) UCS</w:t>
+      </w:r>
+    </w:p>
+    <w:p>
+      <w:pPr>
+        <w:jc w:val="both"/>
+      </w:pPr>
+      <w:r>
+        <w:t xml:space="preserve">That is to say, in terms of the time taken to reach goal state, </w:t>
+      </w:r>
+      <w:r>
+        <w:rPr>
+          <w:b/>
+        </w:rPr>
+        <w:t>DFS</w:t>
+      </w:r>
+      <w:r>
+        <w:t xml:space="preserve"> expands least number of nodes</w:t>
+      </w:r>
+      <w:r>
         <w:t xml:space="preserve"> </w:t>
       </w:r>
       <w:r>
-        <w:t>1) DFS 2) BFS 3) UCS</w:t>
-      </w:r>
-    </w:p>
-    <w:p>
-      <w:pPr>
-        <w:jc w:val="both"/>
-      </w:pPr>
-      <w:r>
-        <w:t xml:space="preserve">That is to say, in terms of the time taken to reach goal state, </w:t>
-      </w:r>
-      <w:r>
-        <w:rPr>
-          <w:b/>
-        </w:rPr>
-        <w:t>DFS</w:t>
-      </w:r>
-      <w:r>
-        <w:t xml:space="preserve"> expands least number of nodes</w:t>
-      </w:r>
-      <w:r>
-        <w:t xml:space="preserve"> </w:t>
-      </w:r>
-      <w:r>
         <w:t xml:space="preserve">and </w:t>
       </w:r>
       <w:r>
         <w:t>is the fastest planning search among the three.</w:t>
       </w:r>
-    </w:p>
-    <w:p>
-      <w:pPr>
-        <w:jc w:val="both"/>
-      </w:pPr>
     </w:p>
     <w:p>
       <w:pPr>
@@ -1178,6 +1165,30 @@
     <w:p>
       <w:pPr>
         <w:spacing w:line="240" w:lineRule="auto"/>
+        <w:jc w:val="both"/>
+      </w:pPr>
+      <w:r>
+        <w:rPr>
+          <w:b/>
+        </w:rPr>
+        <w:t>BFS</w:t>
+      </w:r>
+      <w:r>
+        <w:t xml:space="preserve"> and </w:t>
+      </w:r>
+      <w:r>
+        <w:rPr>
+          <w:b/>
+        </w:rPr>
+        <w:t>UCS</w:t>
+      </w:r>
+      <w:r>
+        <w:t xml:space="preserve"> provide optimal solutions for all 3 problems while DFS doesn’t. And the plan length for DFS is much higher as compared to BFS and UCS.</w:t>
+      </w:r>
+    </w:p>
+    <w:p>
+      <w:pPr>
+        <w:spacing w:before="240" w:line="240" w:lineRule="auto"/>
         <w:jc w:val="both"/>
         <w:rPr>
           <w:rFonts w:asciiTheme="majorHAnsi" w:eastAsiaTheme="majorEastAsia" w:hAnsiTheme="majorHAnsi" w:cstheme="majorBidi"/>
@@ -1190,22 +1201,16 @@
         </w:rPr>
       </w:pPr>
       <w:r>
+        <w:t xml:space="preserve">This is justified in </w:t>
+      </w:r>
+      <w:r>
         <w:rPr>
           <w:b/>
         </w:rPr>
-        <w:t>BFS</w:t>
-      </w:r>
-      <w:r>
-        <w:t xml:space="preserve"> and </w:t>
-      </w:r>
-      <w:r>
-        <w:rPr>
-          <w:b/>
-        </w:rPr>
-        <w:t>UCS</w:t>
-      </w:r>
-      <w:r>
-        <w:t xml:space="preserve"> provide optimal solutions for all 3 problems while DFS doesn’t. And the plan length for DFS is much higher as compared to BFS and UCS.</w:t>
+        <w:t>Udacity’s Lesson 10 Search video 20) Search Comparison</w:t>
+      </w:r>
+      <w:r>
+        <w:t>, Breadth-First Search is optimal (guaranteed to find the shortest path), while Depth-First Search is not.</w:t>
       </w:r>
       <w:r>
         <w:rPr>
@@ -1224,21 +1229,12 @@
       </w:pPr>
       <w:r>
         <w:lastRenderedPageBreak/>
-        <w:t>H</w:t>
-      </w:r>
-      <w:r>
-        <w:t>euristics searches</w:t>
-      </w:r>
-    </w:p>
-    <w:p>
-      <w:r>
-        <w:t>The heuristic</w:t>
-      </w:r>
-      <w:r>
-        <w:t xml:space="preserve"> planning was experimented using A* search with below heuristics</w:t>
-      </w:r>
-      <w:r>
-        <w:t>:</w:t>
+        <w:t>Heuristics searches</w:t>
+      </w:r>
+    </w:p>
+    <w:p>
+      <w:r>
+        <w:t>The heuristic planning was experimented using A* search with below heuristics:</w:t>
       </w:r>
     </w:p>
     <w:p>
@@ -1249,8 +1245,13 @@
           <w:numId w:val="1"/>
         </w:numPr>
       </w:pPr>
-      <w:r>
-        <w:t>h_ignore_preconditions (</w:t>
+      <w:proofErr w:type="spellStart"/>
+      <w:r>
+        <w:t>h_ignore_preconditions</w:t>
+      </w:r>
+      <w:proofErr w:type="spellEnd"/>
+      <w:r>
+        <w:t xml:space="preserve"> (</w:t>
       </w:r>
       <w:proofErr w:type="spellStart"/>
       <w:r>
@@ -1328,10 +1329,7 @@
           </w:tcPr>
           <w:p>
             <w:r>
-              <w:t>H</w:t>
-            </w:r>
-            <w:r>
-              <w:t>euristics</w:t>
+              <w:t>Heuristics</w:t>
             </w:r>
           </w:p>
         </w:tc>
@@ -1941,25 +1939,7 @@
         <w:jc w:val="both"/>
       </w:pPr>
       <w:r>
-        <w:t xml:space="preserve">The time taken to reach the goal state by </w:t>
-      </w:r>
-      <w:r>
-        <w:t>h_ignore_preconditions</w:t>
-      </w:r>
-      <w:r>
-        <w:t xml:space="preserve"> is lower than </w:t>
-      </w:r>
-      <w:r>
-        <w:t>h_pg_level_sum</w:t>
-      </w:r>
-      <w:r>
-        <w:t xml:space="preserve">, </w:t>
-      </w:r>
-      <w:r>
-        <w:t>h_pg_level_sum</w:t>
-      </w:r>
-      <w:r>
-        <w:t xml:space="preserve"> suffer from high computation hence it took longer to run.</w:t>
+        <w:t>The time taken to reach the goal state by h_ignore_preconditions is lower than h_pg_level_sum, h_pg_level_sum suffer from high computation hence it took longer to run.</w:t>
       </w:r>
     </w:p>
     <w:p>
@@ -1971,16 +1951,15 @@
           <w:u w:val="single"/>
         </w:rPr>
       </w:pPr>
-    </w:p>
-    <w:p>
-      <w:pPr>
+      <w:r>
         <w:rPr>
           <w:b/>
           <w:sz w:val="24"/>
           <w:szCs w:val="24"/>
           <w:u w:val="single"/>
         </w:rPr>
-      </w:pPr>
+        <w:t>Nodes Expansions</w:t>
+      </w:r>
       <w:r>
         <w:rPr>
           <w:b/>
@@ -1988,87 +1967,51 @@
           <w:szCs w:val="24"/>
           <w:u w:val="single"/>
         </w:rPr>
-        <w:t>Nodes Expansions</w:t>
-      </w:r>
-      <w:r>
+        <w:t xml:space="preserve"> &amp; Goal Tests &amp; New Nodes</w:t>
+      </w:r>
+    </w:p>
+    <w:p>
+      <w:proofErr w:type="gramStart"/>
+      <w:r>
+        <w:t>h_pg_level_sum</w:t>
+      </w:r>
+      <w:proofErr w:type="gramEnd"/>
+      <w:r>
+        <w:t xml:space="preserve"> outperforms h_ignore_preconditions by expansions, number of goal tests and number of new nodes.</w:t>
+      </w:r>
+    </w:p>
+    <w:p>
+      <w:pPr>
         <w:rPr>
           <w:b/>
           <w:sz w:val="24"/>
           <w:szCs w:val="24"/>
           <w:u w:val="single"/>
         </w:rPr>
-        <w:t xml:space="preserve"> &amp; Goal Tests &amp; New Nodes</w:t>
-      </w:r>
-    </w:p>
-    <w:p>
-      <w:r>
-        <w:t xml:space="preserve">h_pg_level_sum </w:t>
-      </w:r>
-      <w:r>
-        <w:t xml:space="preserve">outperforms </w:t>
-      </w:r>
-      <w:r>
-        <w:t xml:space="preserve">h_ignore_preconditions </w:t>
-      </w:r>
-      <w:r>
-        <w:t>by expansions, number of goal tests and number of new nodes.</w:t>
-      </w:r>
-    </w:p>
-    <w:p>
-      <w:pPr>
+      </w:pPr>
+      <w:r>
         <w:rPr>
           <w:b/>
           <w:sz w:val="24"/>
           <w:szCs w:val="24"/>
           <w:u w:val="single"/>
         </w:rPr>
-      </w:pPr>
-    </w:p>
-    <w:p>
-      <w:pPr>
-        <w:rPr>
-          <w:b/>
-          <w:sz w:val="24"/>
-          <w:szCs w:val="24"/>
-          <w:u w:val="single"/>
-        </w:rPr>
-      </w:pPr>
-      <w:r>
-        <w:rPr>
-          <w:b/>
-          <w:sz w:val="24"/>
-          <w:szCs w:val="24"/>
-          <w:u w:val="single"/>
-        </w:rPr>
         <w:t>Optimality</w:t>
       </w:r>
     </w:p>
     <w:p>
       <w:r>
-        <w:t xml:space="preserve">Both </w:t>
-      </w:r>
-      <w:r>
-        <w:t>h_ignore_</w:t>
+        <w:t>Both h_ignore_</w:t>
       </w:r>
       <w:proofErr w:type="gramStart"/>
       <w:r>
-        <w:t xml:space="preserve">preconditions </w:t>
-      </w:r>
-      <w:r>
-        <w:t xml:space="preserve"> and</w:t>
+        <w:t>preconditions  and</w:t>
       </w:r>
       <w:proofErr w:type="gramEnd"/>
       <w:r>
-        <w:t xml:space="preserve"> </w:t>
-      </w:r>
-      <w:r>
-        <w:t xml:space="preserve">h_pg_level_sum </w:t>
-      </w:r>
-      <w:r>
-        <w:t xml:space="preserve"> provides optimal solutions for all 3 problems.</w:t>
-      </w:r>
-    </w:p>
-    <w:p/>
+        <w:t xml:space="preserve"> h_pg_level_sum  provides optimal solutions for all 3 problems.</w:t>
+      </w:r>
+    </w:p>
     <w:p>
       <w:pPr>
         <w:pStyle w:val="Heading1"/>
@@ -2082,20 +2025,202 @@
     </w:p>
     <w:p>
       <w:pPr>
-        <w:spacing w:before="240"/>
+        <w:spacing w:before="240" w:after="0"/>
         <w:jc w:val="both"/>
       </w:pPr>
       <w:r>
-        <w:t xml:space="preserve">Considering the balance of execution time reasonable number of nodes expanded, I recon </w:t>
-      </w:r>
-      <w:r>
-        <w:t xml:space="preserve">A* with </w:t>
-      </w:r>
-      <w:r>
-        <w:t xml:space="preserve">h_ignore_preconditions </w:t>
-      </w:r>
-      <w:r>
-        <w:t>heuristic is the best option, h_pg_levelsum do out performs in terms of number of nodes expanded, but suffer from high cost of computation and run much slower.</w:t>
+        <w:t xml:space="preserve">According to </w:t>
+      </w:r>
+      <w:r>
+        <w:t>Russel/</w:t>
+      </w:r>
+      <w:proofErr w:type="spellStart"/>
+      <w:r>
+        <w:t>Norvig</w:t>
+      </w:r>
+      <w:r>
+        <w:t>’s</w:t>
+      </w:r>
+      <w:proofErr w:type="spellEnd"/>
+      <w:r>
+        <w:t xml:space="preserve"> AIMA 3rd edition chapter 10</w:t>
+      </w:r>
+      <w:r>
+        <w:t xml:space="preserve">.2.3 </w:t>
+      </w:r>
+    </w:p>
+    <w:p>
+      <w:pPr>
+        <w:autoSpaceDE w:val="0"/>
+        <w:autoSpaceDN w:val="0"/>
+        <w:adjustRightInd w:val="0"/>
+        <w:spacing w:line="240" w:lineRule="auto"/>
+        <w:rPr>
+          <w:i/>
+        </w:rPr>
+      </w:pPr>
+      <w:r>
+        <w:rPr>
+          <w:i/>
+        </w:rPr>
+        <w:t>“</w:t>
+      </w:r>
+      <w:r>
+        <w:rPr>
+          <w:i/>
+          <w:color w:val="365F91" w:themeColor="accent1" w:themeShade="BF"/>
+        </w:rPr>
+        <w:t xml:space="preserve">Neither forward nor backward search is efficient without a </w:t>
+      </w:r>
+      <w:r>
+        <w:rPr>
+          <w:i/>
+          <w:color w:val="365F91" w:themeColor="accent1" w:themeShade="BF"/>
+        </w:rPr>
+        <w:t xml:space="preserve">good heuristic function. Recall </w:t>
+      </w:r>
+      <w:r>
+        <w:rPr>
+          <w:i/>
+          <w:color w:val="365F91" w:themeColor="accent1" w:themeShade="BF"/>
+        </w:rPr>
+        <w:t xml:space="preserve">from Chapter 3 that a heuristic function h(s) estimates the distance from a state s </w:t>
+      </w:r>
+      <w:r>
+        <w:rPr>
+          <w:i/>
+          <w:color w:val="365F91" w:themeColor="accent1" w:themeShade="BF"/>
+        </w:rPr>
+        <w:t xml:space="preserve">to the </w:t>
+      </w:r>
+      <w:r>
+        <w:rPr>
+          <w:i/>
+          <w:color w:val="365F91" w:themeColor="accent1" w:themeShade="BF"/>
+        </w:rPr>
+        <w:t>goal and that if we can derive an admissible heuristic for this distance—</w:t>
+      </w:r>
+      <w:r>
+        <w:rPr>
+          <w:i/>
+          <w:color w:val="365F91" w:themeColor="accent1" w:themeShade="BF"/>
+        </w:rPr>
+        <w:t xml:space="preserve">one that does not </w:t>
+      </w:r>
+      <w:r>
+        <w:rPr>
+          <w:i/>
+          <w:color w:val="365F91" w:themeColor="accent1" w:themeShade="BF"/>
+        </w:rPr>
+        <w:t>overestimate—then we can use A</w:t>
+      </w:r>
+      <w:r>
+        <w:rPr>
+          <w:rFonts w:hint="eastAsia"/>
+          <w:i/>
+          <w:color w:val="365F91" w:themeColor="accent1" w:themeShade="BF"/>
+        </w:rPr>
+        <w:t>∗</w:t>
+      </w:r>
+      <w:r>
+        <w:rPr>
+          <w:i/>
+          <w:color w:val="365F91" w:themeColor="accent1" w:themeShade="BF"/>
+        </w:rPr>
+        <w:t xml:space="preserve"> search to find optimal sol</w:t>
+      </w:r>
+      <w:r>
+        <w:rPr>
+          <w:i/>
+          <w:color w:val="365F91" w:themeColor="accent1" w:themeShade="BF"/>
+        </w:rPr>
+        <w:t xml:space="preserve">utions. An admissible heuristic </w:t>
+      </w:r>
+      <w:r>
+        <w:rPr>
+          <w:i/>
+          <w:color w:val="365F91" w:themeColor="accent1" w:themeShade="BF"/>
+        </w:rPr>
+        <w:t>can be derived by defining a relaxed problem that is easie</w:t>
+      </w:r>
+      <w:r>
+        <w:rPr>
+          <w:i/>
+          <w:color w:val="365F91" w:themeColor="accent1" w:themeShade="BF"/>
+        </w:rPr>
+        <w:t xml:space="preserve">r to solve. The exact cost of a </w:t>
+      </w:r>
+      <w:r>
+        <w:rPr>
+          <w:i/>
+          <w:color w:val="365F91" w:themeColor="accent1" w:themeShade="BF"/>
+        </w:rPr>
+        <w:t>solution to this easier problem then becomes the heuristic for the original problem.</w:t>
+      </w:r>
+      <w:r>
+        <w:rPr>
+          <w:i/>
+        </w:rPr>
+        <w:t>”</w:t>
+      </w:r>
+    </w:p>
+    <w:p>
+      <w:pPr>
+        <w:autoSpaceDE w:val="0"/>
+        <w:autoSpaceDN w:val="0"/>
+        <w:adjustRightInd w:val="0"/>
+        <w:spacing w:after="0" w:line="240" w:lineRule="auto"/>
+      </w:pPr>
+      <w:r>
+        <w:t>Heuristics searches</w:t>
+      </w:r>
+      <w:r>
+        <w:t xml:space="preserve"> generally have a better result than the uninformed</w:t>
+      </w:r>
+      <w:r>
+        <w:t xml:space="preserve"> </w:t>
+      </w:r>
+      <w:r>
+        <w:t>non-</w:t>
+      </w:r>
+      <w:r>
+        <w:t>heuristic</w:t>
+      </w:r>
+      <w:r>
+        <w:t>s</w:t>
+      </w:r>
+      <w:r>
+        <w:t xml:space="preserve"> searches</w:t>
+      </w:r>
+      <w:r>
+        <w:t xml:space="preserve">. </w:t>
+      </w:r>
+    </w:p>
+    <w:p>
+      <w:pPr>
+        <w:autoSpaceDE w:val="0"/>
+        <w:autoSpaceDN w:val="0"/>
+        <w:adjustRightInd w:val="0"/>
+        <w:spacing w:after="0" w:line="240" w:lineRule="auto"/>
+      </w:pPr>
+      <w:bookmarkStart w:id="0" w:name="_GoBack"/>
+      <w:bookmarkEnd w:id="0"/>
+    </w:p>
+    <w:p>
+      <w:pPr>
+        <w:autoSpaceDE w:val="0"/>
+        <w:autoSpaceDN w:val="0"/>
+        <w:adjustRightInd w:val="0"/>
+        <w:spacing w:after="0" w:line="240" w:lineRule="auto"/>
+      </w:pPr>
+      <w:r>
+        <w:t>C</w:t>
+      </w:r>
+      <w:r>
+        <w:t xml:space="preserve">onsidering the balance of execution time reasonable number of nodes expanded, I recon </w:t>
+      </w:r>
+      <w:r>
+        <w:t>A* with h_ignore_preconditions heuristic is the best option, h_pg_levelsum do out performs in terms of number of nodes expanded, but suffer from high cost of computation and run much slower.</w:t>
       </w:r>
     </w:p>
     <w:p>
@@ -4696,7 +4821,7 @@
 </file>
 
 <file path=customXml/itemProps1.xml><?xml version="1.0" encoding="utf-8"?>
-<ds:datastoreItem xmlns:ds="http://schemas.openxmlformats.org/officeDocument/2006/customXml" ds:itemID="{749722C0-D110-4639-909B-441D2425B64F}">
+<ds:datastoreItem xmlns:ds="http://schemas.openxmlformats.org/officeDocument/2006/customXml" ds:itemID="{B6F8CEEC-32A6-48E3-8F07-98825DBBBE1D}">
   <ds:schemaRefs>
     <ds:schemaRef ds:uri="http://schemas.openxmlformats.org/officeDocument/2006/bibliography"/>
   </ds:schemaRefs>

</xml_diff>